<commit_message>
update Q2 d = 1
</commit_message>
<xml_diff>
--- a/Lab6/doc/Lab6.docx
+++ b/Lab6/doc/Lab6.docx
@@ -128,22 +128,19 @@
         <w:t>Last edited: 1</w:t>
       </w:r>
       <w:r>
-        <w:t>1</w:t>
+        <w:t>2</w:t>
       </w:r>
       <w:r>
         <w:t>/</w:t>
       </w:r>
       <w:r>
-        <w:t>2</w:t>
-      </w:r>
-      <w:r>
-        <w:t>5</w:t>
+        <w:t>8</w:t>
       </w:r>
       <w:r>
         <w:t>/2021(</w:t>
       </w:r>
       <w:r>
-        <w:t>Thu</w:t>
+        <w:t>Wed</w:t>
       </w:r>
       <w:r>
         <w:t>)</w:t>
@@ -171,106 +168,1533 @@
       </w:pPr>
     </w:p>
     <w:p>
+      <w:r>
+        <w:rPr>
+          <w:rFonts w:hint="eastAsia"/>
+        </w:rPr>
+        <w:t>Q</w:t>
+      </w:r>
+      <w:r>
+        <w:t>1.</w:t>
+      </w:r>
+    </w:p>
+    <w:p>
+      <w:r>
+        <w:t>Please check the f</w:t>
+      </w:r>
+      <w:r>
+        <w:t xml:space="preserve">ile </w:t>
+      </w:r>
+    </w:p>
+    <w:p>
       <w:pPr>
         <w:rPr>
-          <w:lang w:val="fr-FR"/>
+          <w:rStyle w:val="a8"/>
+          <w:sz w:val="22"/>
         </w:rPr>
       </w:pPr>
-      <w:r>
-        <w:rPr>
-          <w:rFonts w:hint="eastAsia"/>
-          <w:lang w:val="fr-FR"/>
-        </w:rPr>
-        <w:t>Q</w:t>
-      </w:r>
-      <w:r>
-        <w:rPr>
-          <w:lang w:val="fr-FR"/>
-        </w:rPr>
-        <w:t>1.</w:t>
-      </w:r>
-    </w:p>
-    <w:p>
-      <w:pPr>
-        <w:jc w:val="center"/>
-        <w:rPr>
-          <w:lang w:val="fr-FR"/>
-        </w:rPr>
-      </w:pPr>
-    </w:p>
-    <w:p>
-      <w:pPr>
-        <w:rPr>
-          <w:lang w:val="fr-FR"/>
-        </w:rPr>
-      </w:pPr>
-      <w:r>
-        <w:rPr>
-          <w:rFonts w:hint="eastAsia"/>
-          <w:sz w:val="40"/>
-          <w:lang w:val="fr-FR"/>
-        </w:rPr>
-        <w:t>A</w:t>
-      </w:r>
-      <w:r>
-        <w:rPr>
-          <w:sz w:val="40"/>
-          <w:lang w:val="fr-FR"/>
-        </w:rPr>
-        <w:t>ppendix</w:t>
-      </w:r>
-    </w:p>
-    <w:p>
-      <w:pPr>
-        <w:rPr>
-          <w:lang w:val="fr-FR"/>
-        </w:rPr>
-      </w:pPr>
-      <w:r>
-        <w:rPr>
-          <w:lang w:val="fr-FR"/>
-        </w:rPr>
-        <w:t>Code</w:t>
-      </w:r>
-    </w:p>
-    <w:p>
-      <w:pPr>
-        <w:rPr>
-          <w:lang w:val="fr-FR"/>
-        </w:rPr>
-      </w:pPr>
-      <w:r>
-        <w:rPr>
-          <w:rFonts w:hint="eastAsia"/>
-          <w:lang w:val="fr-FR"/>
-        </w:rPr>
-        <w:t xml:space="preserve"> </w:t>
-      </w:r>
       <w:hyperlink r:id="rId6" w:history="1">
         <w:r>
           <w:rPr>
             <w:rStyle w:val="a8"/>
-            <w:lang w:val="fr-FR"/>
+            <w:sz w:val="22"/>
+          </w:rPr>
+          <w:t>https://github.com/yuanchiachang/CommLab/blob/main/Lab6/src/symbol_mapper.m</w:t>
+        </w:r>
+      </w:hyperlink>
+    </w:p>
+    <w:p>
+      <w:r>
+        <w:rPr>
+          <w:noProof/>
+        </w:rPr>
+        <w:drawing>
+          <wp:inline distT="0" distB="0" distL="0" distR="0" wp14:anchorId="751B5453" wp14:editId="38C7326E">
+            <wp:extent cx="5274310" cy="263525"/>
+            <wp:effectExtent l="0" t="0" r="2540" b="3175"/>
+            <wp:docPr id="1" name="圖片 1"/>
+            <wp:cNvGraphicFramePr>
+              <a:graphicFrameLocks xmlns:a="http://schemas.openxmlformats.org/drawingml/2006/main" noChangeAspect="1"/>
+            </wp:cNvGraphicFramePr>
+            <a:graphic xmlns:a="http://schemas.openxmlformats.org/drawingml/2006/main">
+              <a:graphicData uri="http://schemas.openxmlformats.org/drawingml/2006/picture">
+                <pic:pic xmlns:pic="http://schemas.openxmlformats.org/drawingml/2006/picture">
+                  <pic:nvPicPr>
+                    <pic:cNvPr id="1" name=""/>
+                    <pic:cNvPicPr/>
+                  </pic:nvPicPr>
+                  <pic:blipFill>
+                    <a:blip r:embed="rId7"/>
+                    <a:stretch>
+                      <a:fillRect/>
+                    </a:stretch>
+                  </pic:blipFill>
+                  <pic:spPr>
+                    <a:xfrm>
+                      <a:off x="0" y="0"/>
+                      <a:ext cx="5274310" cy="263525"/>
+                    </a:xfrm>
+                    <a:prstGeom prst="rect">
+                      <a:avLst/>
+                    </a:prstGeom>
+                  </pic:spPr>
+                </pic:pic>
+              </a:graphicData>
+            </a:graphic>
+          </wp:inline>
+        </w:drawing>
+      </w:r>
+    </w:p>
+    <w:p>
+      <w:proofErr w:type="spellStart"/>
+      <w:r>
+        <w:t>bin_seq</w:t>
+      </w:r>
+      <w:proofErr w:type="spellEnd"/>
+      <w:r>
+        <w:t>: the binary sequence we want to symbol mapping</w:t>
+      </w:r>
+    </w:p>
+    <w:p>
+      <w:r>
+        <w:rPr>
+          <w:rFonts w:hint="eastAsia"/>
+        </w:rPr>
+        <w:t>M</w:t>
+      </w:r>
+      <w:r>
+        <w:t>: the size of every symbol</w:t>
+      </w:r>
+    </w:p>
+    <w:p>
+      <w:r>
+        <w:t>d: the minimum distance among the constellation points</w:t>
+      </w:r>
+    </w:p>
+    <w:p>
+      <w:r>
+        <w:t>name: the name of modulations</w:t>
+      </w:r>
+    </w:p>
+    <w:p>
+      <w:r>
+        <w:t>For example, if the input is a 30-bit binary sequence</w:t>
+      </w:r>
+    </w:p>
+    <w:p>
+      <w:r>
+        <w:rPr>
+          <w:noProof/>
+        </w:rPr>
+        <w:drawing>
+          <wp:inline distT="0" distB="0" distL="0" distR="0" wp14:anchorId="64193BA3" wp14:editId="2763A4D3">
+            <wp:extent cx="5274310" cy="124460"/>
+            <wp:effectExtent l="0" t="0" r="2540" b="8890"/>
+            <wp:docPr id="2" name="圖片 2"/>
+            <wp:cNvGraphicFramePr>
+              <a:graphicFrameLocks xmlns:a="http://schemas.openxmlformats.org/drawingml/2006/main" noChangeAspect="1"/>
+            </wp:cNvGraphicFramePr>
+            <a:graphic xmlns:a="http://schemas.openxmlformats.org/drawingml/2006/main">
+              <a:graphicData uri="http://schemas.openxmlformats.org/drawingml/2006/picture">
+                <pic:pic xmlns:pic="http://schemas.openxmlformats.org/drawingml/2006/picture">
+                  <pic:nvPicPr>
+                    <pic:cNvPr id="1" name=""/>
+                    <pic:cNvPicPr/>
+                  </pic:nvPicPr>
+                  <pic:blipFill>
+                    <a:blip r:embed="rId8"/>
+                    <a:stretch>
+                      <a:fillRect/>
+                    </a:stretch>
+                  </pic:blipFill>
+                  <pic:spPr>
+                    <a:xfrm>
+                      <a:off x="0" y="0"/>
+                      <a:ext cx="5274310" cy="124460"/>
+                    </a:xfrm>
+                    <a:prstGeom prst="rect">
+                      <a:avLst/>
+                    </a:prstGeom>
+                  </pic:spPr>
+                </pic:pic>
+              </a:graphicData>
+            </a:graphic>
+          </wp:inline>
+        </w:drawing>
+      </w:r>
+    </w:p>
+    <w:p>
+      <w:r>
+        <w:t>Then the output will be an array with 15 complex numbers</w:t>
+      </w:r>
+    </w:p>
+    <w:p>
+      <w:r>
+        <w:rPr>
+          <w:noProof/>
+        </w:rPr>
+        <w:drawing>
+          <wp:inline distT="0" distB="0" distL="0" distR="0" wp14:anchorId="66F362BC" wp14:editId="03F56DE4">
+            <wp:extent cx="5274310" cy="582295"/>
+            <wp:effectExtent l="0" t="0" r="2540" b="8255"/>
+            <wp:docPr id="3" name="圖片 3"/>
+            <wp:cNvGraphicFramePr>
+              <a:graphicFrameLocks xmlns:a="http://schemas.openxmlformats.org/drawingml/2006/main" noChangeAspect="1"/>
+            </wp:cNvGraphicFramePr>
+            <a:graphic xmlns:a="http://schemas.openxmlformats.org/drawingml/2006/main">
+              <a:graphicData uri="http://schemas.openxmlformats.org/drawingml/2006/picture">
+                <pic:pic xmlns:pic="http://schemas.openxmlformats.org/drawingml/2006/picture">
+                  <pic:nvPicPr>
+                    <pic:cNvPr id="1" name=""/>
+                    <pic:cNvPicPr/>
+                  </pic:nvPicPr>
+                  <pic:blipFill>
+                    <a:blip r:embed="rId9"/>
+                    <a:stretch>
+                      <a:fillRect/>
+                    </a:stretch>
+                  </pic:blipFill>
+                  <pic:spPr>
+                    <a:xfrm>
+                      <a:off x="0" y="0"/>
+                      <a:ext cx="5274310" cy="582295"/>
+                    </a:xfrm>
+                    <a:prstGeom prst="rect">
+                      <a:avLst/>
+                    </a:prstGeom>
+                  </pic:spPr>
+                </pic:pic>
+              </a:graphicData>
+            </a:graphic>
+          </wp:inline>
+        </w:drawing>
+      </w:r>
+    </w:p>
+    <w:p/>
+    <w:p>
+      <w:r>
+        <w:rPr>
+          <w:rFonts w:hint="eastAsia"/>
+        </w:rPr>
+        <w:t>Q</w:t>
+      </w:r>
+      <w:r>
+        <w:t>2</w:t>
+      </w:r>
+    </w:p>
+    <w:p>
+      <w:r>
+        <w:rPr>
+          <w:rFonts w:hint="eastAsia"/>
+        </w:rPr>
+        <w:t>(</w:t>
+      </w:r>
+      <w:r>
+        <w:t>a)</w:t>
+      </w:r>
+      <w:r>
+        <w:rPr>
+          <w:rFonts w:hint="eastAsia"/>
+          <w:noProof/>
+        </w:rPr>
+        <w:t xml:space="preserve"> </w:t>
+      </w:r>
+    </w:p>
+    <w:p>
+      <w:bookmarkStart w:id="0" w:name="_GoBack"/>
+      <w:r>
+        <w:rPr>
+          <w:noProof/>
+        </w:rPr>
+        <w:lastRenderedPageBreak/>
+        <w:drawing>
+          <wp:inline distT="0" distB="0" distL="0" distR="0" wp14:anchorId="1955A0DE" wp14:editId="5E9702D7">
+            <wp:extent cx="5274310" cy="3955415"/>
+            <wp:effectExtent l="0" t="0" r="2540" b="6985"/>
+            <wp:docPr id="24" name="圖片 24"/>
+            <wp:cNvGraphicFramePr>
+              <a:graphicFrameLocks xmlns:a="http://schemas.openxmlformats.org/drawingml/2006/main" noChangeAspect="1"/>
+            </wp:cNvGraphicFramePr>
+            <a:graphic xmlns:a="http://schemas.openxmlformats.org/drawingml/2006/main">
+              <a:graphicData uri="http://schemas.openxmlformats.org/drawingml/2006/picture">
+                <pic:pic xmlns:pic="http://schemas.openxmlformats.org/drawingml/2006/picture">
+                  <pic:nvPicPr>
+                    <pic:cNvPr id="24" name="2-without-noise.png"/>
+                    <pic:cNvPicPr/>
+                  </pic:nvPicPr>
+                  <pic:blipFill>
+                    <a:blip r:embed="rId10">
+                      <a:extLst>
+                        <a:ext uri="{28A0092B-C50C-407E-A947-70E740481C1C}">
+                          <a14:useLocalDpi xmlns:a14="http://schemas.microsoft.com/office/drawing/2010/main" val="0"/>
+                        </a:ext>
+                      </a:extLst>
+                    </a:blip>
+                    <a:stretch>
+                      <a:fillRect/>
+                    </a:stretch>
+                  </pic:blipFill>
+                  <pic:spPr>
+                    <a:xfrm>
+                      <a:off x="0" y="0"/>
+                      <a:ext cx="5274310" cy="3955415"/>
+                    </a:xfrm>
+                    <a:prstGeom prst="rect">
+                      <a:avLst/>
+                    </a:prstGeom>
+                  </pic:spPr>
+                </pic:pic>
+              </a:graphicData>
+            </a:graphic>
+          </wp:inline>
+        </w:drawing>
+      </w:r>
+      <w:bookmarkEnd w:id="0"/>
+    </w:p>
+    <w:p>
+      <w:pPr>
+        <w:rPr>
+          <w:rFonts w:hint="eastAsia"/>
+        </w:rPr>
+      </w:pPr>
+      <w:r>
+        <w:rPr>
+          <w:rFonts w:hint="eastAsia"/>
+          <w:noProof/>
+        </w:rPr>
+        <w:drawing>
+          <wp:inline distT="0" distB="0" distL="0" distR="0" wp14:anchorId="22283BE5" wp14:editId="039815CA">
+            <wp:extent cx="5274310" cy="3955415"/>
+            <wp:effectExtent l="0" t="0" r="2540" b="6985"/>
+            <wp:docPr id="21" name="圖片 21"/>
+            <wp:cNvGraphicFramePr>
+              <a:graphicFrameLocks xmlns:a="http://schemas.openxmlformats.org/drawingml/2006/main" noChangeAspect="1"/>
+            </wp:cNvGraphicFramePr>
+            <a:graphic xmlns:a="http://schemas.openxmlformats.org/drawingml/2006/main">
+              <a:graphicData uri="http://schemas.openxmlformats.org/drawingml/2006/picture">
+                <pic:pic xmlns:pic="http://schemas.openxmlformats.org/drawingml/2006/picture">
+                  <pic:nvPicPr>
+                    <pic:cNvPr id="21" name="2-0dB.png"/>
+                    <pic:cNvPicPr/>
+                  </pic:nvPicPr>
+                  <pic:blipFill>
+                    <a:blip r:embed="rId11">
+                      <a:extLst>
+                        <a:ext uri="{28A0092B-C50C-407E-A947-70E740481C1C}">
+                          <a14:useLocalDpi xmlns:a14="http://schemas.microsoft.com/office/drawing/2010/main" val="0"/>
+                        </a:ext>
+                      </a:extLst>
+                    </a:blip>
+                    <a:stretch>
+                      <a:fillRect/>
+                    </a:stretch>
+                  </pic:blipFill>
+                  <pic:spPr>
+                    <a:xfrm>
+                      <a:off x="0" y="0"/>
+                      <a:ext cx="5274310" cy="3955415"/>
+                    </a:xfrm>
+                    <a:prstGeom prst="rect">
+                      <a:avLst/>
+                    </a:prstGeom>
+                  </pic:spPr>
+                </pic:pic>
+              </a:graphicData>
+            </a:graphic>
+          </wp:inline>
+        </w:drawing>
+      </w:r>
+      <w:r>
+        <w:rPr>
+          <w:rFonts w:hint="eastAsia"/>
+          <w:noProof/>
+        </w:rPr>
+        <w:lastRenderedPageBreak/>
+        <w:drawing>
+          <wp:inline distT="0" distB="0" distL="0" distR="0" wp14:anchorId="0F541860" wp14:editId="1CE59CBB">
+            <wp:extent cx="5274310" cy="3955415"/>
+            <wp:effectExtent l="0" t="0" r="2540" b="6985"/>
+            <wp:docPr id="22" name="圖片 22"/>
+            <wp:cNvGraphicFramePr>
+              <a:graphicFrameLocks xmlns:a="http://schemas.openxmlformats.org/drawingml/2006/main" noChangeAspect="1"/>
+            </wp:cNvGraphicFramePr>
+            <a:graphic xmlns:a="http://schemas.openxmlformats.org/drawingml/2006/main">
+              <a:graphicData uri="http://schemas.openxmlformats.org/drawingml/2006/picture">
+                <pic:pic xmlns:pic="http://schemas.openxmlformats.org/drawingml/2006/picture">
+                  <pic:nvPicPr>
+                    <pic:cNvPr id="22" name="2-10dB.png"/>
+                    <pic:cNvPicPr/>
+                  </pic:nvPicPr>
+                  <pic:blipFill>
+                    <a:blip r:embed="rId12">
+                      <a:extLst>
+                        <a:ext uri="{28A0092B-C50C-407E-A947-70E740481C1C}">
+                          <a14:useLocalDpi xmlns:a14="http://schemas.microsoft.com/office/drawing/2010/main" val="0"/>
+                        </a:ext>
+                      </a:extLst>
+                    </a:blip>
+                    <a:stretch>
+                      <a:fillRect/>
+                    </a:stretch>
+                  </pic:blipFill>
+                  <pic:spPr>
+                    <a:xfrm>
+                      <a:off x="0" y="0"/>
+                      <a:ext cx="5274310" cy="3955415"/>
+                    </a:xfrm>
+                    <a:prstGeom prst="rect">
+                      <a:avLst/>
+                    </a:prstGeom>
+                  </pic:spPr>
+                </pic:pic>
+              </a:graphicData>
+            </a:graphic>
+          </wp:inline>
+        </w:drawing>
+      </w:r>
+      <w:r>
+        <w:rPr>
+          <w:rFonts w:hint="eastAsia"/>
+          <w:noProof/>
+        </w:rPr>
+        <w:drawing>
+          <wp:inline distT="0" distB="0" distL="0" distR="0" wp14:anchorId="75912E95" wp14:editId="1CEDFD87">
+            <wp:extent cx="5274310" cy="3955415"/>
+            <wp:effectExtent l="0" t="0" r="2540" b="6985"/>
+            <wp:docPr id="23" name="圖片 23"/>
+            <wp:cNvGraphicFramePr>
+              <a:graphicFrameLocks xmlns:a="http://schemas.openxmlformats.org/drawingml/2006/main" noChangeAspect="1"/>
+            </wp:cNvGraphicFramePr>
+            <a:graphic xmlns:a="http://schemas.openxmlformats.org/drawingml/2006/main">
+              <a:graphicData uri="http://schemas.openxmlformats.org/drawingml/2006/picture">
+                <pic:pic xmlns:pic="http://schemas.openxmlformats.org/drawingml/2006/picture">
+                  <pic:nvPicPr>
+                    <pic:cNvPr id="23" name="2-20dB.png"/>
+                    <pic:cNvPicPr/>
+                  </pic:nvPicPr>
+                  <pic:blipFill>
+                    <a:blip r:embed="rId13">
+                      <a:extLst>
+                        <a:ext uri="{28A0092B-C50C-407E-A947-70E740481C1C}">
+                          <a14:useLocalDpi xmlns:a14="http://schemas.microsoft.com/office/drawing/2010/main" val="0"/>
+                        </a:ext>
+                      </a:extLst>
+                    </a:blip>
+                    <a:stretch>
+                      <a:fillRect/>
+                    </a:stretch>
+                  </pic:blipFill>
+                  <pic:spPr>
+                    <a:xfrm>
+                      <a:off x="0" y="0"/>
+                      <a:ext cx="5274310" cy="3955415"/>
+                    </a:xfrm>
+                    <a:prstGeom prst="rect">
+                      <a:avLst/>
+                    </a:prstGeom>
+                  </pic:spPr>
+                </pic:pic>
+              </a:graphicData>
+            </a:graphic>
+          </wp:inline>
+        </w:drawing>
+      </w:r>
+    </w:p>
+    <w:p>
+      <w:r>
+        <w:rPr>
+          <w:rFonts w:hint="eastAsia"/>
+        </w:rPr>
+        <w:t xml:space="preserve"> (</w:t>
+      </w:r>
+      <w:r>
+        <w:t>b)</w:t>
+      </w:r>
+    </w:p>
+    <w:p>
+      <w:r>
+        <w:t>Please check the f</w:t>
+      </w:r>
+      <w:r>
+        <w:t xml:space="preserve">ile </w:t>
+      </w:r>
+    </w:p>
+    <w:p>
+      <w:pPr>
+        <w:rPr>
+          <w:sz w:val="22"/>
+        </w:rPr>
+      </w:pPr>
+      <w:hyperlink r:id="rId14" w:history="1">
+        <w:r>
+          <w:rPr>
+            <w:rStyle w:val="a8"/>
+            <w:sz w:val="22"/>
+          </w:rPr>
+          <w:t>https://github.com/yuanchiachang/CommLab/blob/main/Lab6/src/symbol_demapper.m</w:t>
+        </w:r>
+      </w:hyperlink>
+    </w:p>
+    <w:p>
+      <w:pPr>
+        <w:rPr>
+          <w:rStyle w:val="a8"/>
+        </w:rPr>
+      </w:pPr>
+    </w:p>
+    <w:p>
+      <w:r>
+        <w:t>In Q2(a)</w:t>
+      </w:r>
+    </w:p>
+    <w:p>
+      <m:oMath>
+        <m:f>
+          <m:fPr>
+            <m:ctrlPr>
+              <w:rPr>
+                <w:rFonts w:ascii="Cambria Math" w:hAnsi="Cambria Math"/>
+              </w:rPr>
+            </m:ctrlPr>
+          </m:fPr>
+          <m:num>
+            <m:sSub>
+              <m:sSubPr>
+                <m:ctrlPr>
+                  <w:rPr>
+                    <w:rFonts w:ascii="Cambria Math" w:hAnsi="Cambria Math"/>
+                    <w:i/>
+                  </w:rPr>
+                </m:ctrlPr>
+              </m:sSubPr>
+              <m:e>
+                <m:r>
+                  <w:rPr>
+                    <w:rFonts w:ascii="Cambria Math" w:hAnsi="Cambria Math"/>
+                    <w:lang w:val="fr-FR"/>
+                  </w:rPr>
+                  <m:t>E</m:t>
+                </m:r>
+              </m:e>
+              <m:sub>
+                <m:r>
+                  <w:rPr>
+                    <w:rFonts w:ascii="Cambria Math" w:hAnsi="Cambria Math"/>
+                    <w:lang w:val="fr-FR"/>
+                  </w:rPr>
+                  <m:t>b</m:t>
+                </m:r>
+              </m:sub>
+            </m:sSub>
+          </m:num>
+          <m:den>
+            <m:sSub>
+              <m:sSubPr>
+                <m:ctrlPr>
+                  <w:rPr>
+                    <w:rFonts w:ascii="Cambria Math" w:hAnsi="Cambria Math"/>
+                    <w:i/>
+                  </w:rPr>
+                </m:ctrlPr>
+              </m:sSubPr>
+              <m:e>
+                <m:r>
+                  <w:rPr>
+                    <w:rFonts w:ascii="Cambria Math" w:hAnsi="Cambria Math"/>
+                    <w:lang w:val="fr-FR"/>
+                  </w:rPr>
+                  <m:t>N</m:t>
+                </m:r>
+              </m:e>
+              <m:sub>
+                <m:r>
+                  <w:rPr>
+                    <w:rFonts w:ascii="Cambria Math" w:hAnsi="Cambria Math"/>
+                  </w:rPr>
+                  <m:t>0</m:t>
+                </m:r>
+              </m:sub>
+            </m:sSub>
+          </m:den>
+        </m:f>
+        <m:r>
+          <w:rPr>
+            <w:rFonts w:ascii="Cambria Math" w:hAnsi="Cambria Math"/>
+          </w:rPr>
+          <m:t>=0</m:t>
+        </m:r>
+        <m:r>
+          <w:rPr>
+            <w:rFonts w:ascii="Cambria Math" w:hAnsi="Cambria Math"/>
+          </w:rPr>
+          <m:t>dB</m:t>
+        </m:r>
+      </m:oMath>
+      <w:r>
+        <w:t xml:space="preserve"> SER:0.1446</w:t>
+      </w:r>
+    </w:p>
+    <w:p>
+      <m:oMath>
+        <m:f>
+          <m:fPr>
+            <m:ctrlPr>
+              <w:rPr>
+                <w:rFonts w:ascii="Cambria Math" w:hAnsi="Cambria Math"/>
+              </w:rPr>
+            </m:ctrlPr>
+          </m:fPr>
+          <m:num>
+            <m:sSub>
+              <m:sSubPr>
+                <m:ctrlPr>
+                  <w:rPr>
+                    <w:rFonts w:ascii="Cambria Math" w:hAnsi="Cambria Math"/>
+                    <w:i/>
+                  </w:rPr>
+                </m:ctrlPr>
+              </m:sSubPr>
+              <m:e>
+                <m:r>
+                  <w:rPr>
+                    <w:rFonts w:ascii="Cambria Math" w:hAnsi="Cambria Math"/>
+                  </w:rPr>
+                  <m:t>E</m:t>
+                </m:r>
+              </m:e>
+              <m:sub>
+                <m:r>
+                  <w:rPr>
+                    <w:rFonts w:ascii="Cambria Math" w:hAnsi="Cambria Math"/>
+                  </w:rPr>
+                  <m:t>b</m:t>
+                </m:r>
+              </m:sub>
+            </m:sSub>
+          </m:num>
+          <m:den>
+            <m:sSub>
+              <m:sSubPr>
+                <m:ctrlPr>
+                  <w:rPr>
+                    <w:rFonts w:ascii="Cambria Math" w:hAnsi="Cambria Math"/>
+                    <w:i/>
+                  </w:rPr>
+                </m:ctrlPr>
+              </m:sSubPr>
+              <m:e>
+                <m:r>
+                  <w:rPr>
+                    <w:rFonts w:ascii="Cambria Math" w:hAnsi="Cambria Math"/>
+                  </w:rPr>
+                  <m:t>N</m:t>
+                </m:r>
+              </m:e>
+              <m:sub>
+                <m:r>
+                  <w:rPr>
+                    <w:rFonts w:ascii="Cambria Math" w:hAnsi="Cambria Math"/>
+                  </w:rPr>
+                  <m:t>0</m:t>
+                </m:r>
+              </m:sub>
+            </m:sSub>
+          </m:den>
+        </m:f>
+        <m:r>
+          <w:rPr>
+            <w:rFonts w:ascii="Cambria Math" w:hAnsi="Cambria Math"/>
+          </w:rPr>
+          <m:t>=10dB</m:t>
+        </m:r>
+      </m:oMath>
+      <w:r>
+        <w:t xml:space="preserve"> SER:0</w:t>
+      </w:r>
+      <w:r>
+        <w:t>(due to the lack of bits)</w:t>
+      </w:r>
+    </w:p>
+    <w:p>
+      <m:oMath>
+        <m:f>
+          <m:fPr>
+            <m:ctrlPr>
+              <w:rPr>
+                <w:rFonts w:ascii="Cambria Math" w:hAnsi="Cambria Math"/>
+              </w:rPr>
+            </m:ctrlPr>
+          </m:fPr>
+          <m:num>
+            <m:sSub>
+              <m:sSubPr>
+                <m:ctrlPr>
+                  <w:rPr>
+                    <w:rFonts w:ascii="Cambria Math" w:hAnsi="Cambria Math"/>
+                    <w:i/>
+                  </w:rPr>
+                </m:ctrlPr>
+              </m:sSubPr>
+              <m:e>
+                <m:r>
+                  <w:rPr>
+                    <w:rFonts w:ascii="Cambria Math" w:hAnsi="Cambria Math"/>
+                  </w:rPr>
+                  <m:t>E</m:t>
+                </m:r>
+              </m:e>
+              <m:sub>
+                <m:r>
+                  <w:rPr>
+                    <w:rFonts w:ascii="Cambria Math" w:hAnsi="Cambria Math"/>
+                  </w:rPr>
+                  <m:t>b</m:t>
+                </m:r>
+              </m:sub>
+            </m:sSub>
+          </m:num>
+          <m:den>
+            <m:sSub>
+              <m:sSubPr>
+                <m:ctrlPr>
+                  <w:rPr>
+                    <w:rFonts w:ascii="Cambria Math" w:hAnsi="Cambria Math"/>
+                    <w:i/>
+                  </w:rPr>
+                </m:ctrlPr>
+              </m:sSubPr>
+              <m:e>
+                <m:r>
+                  <w:rPr>
+                    <w:rFonts w:ascii="Cambria Math" w:hAnsi="Cambria Math"/>
+                  </w:rPr>
+                  <m:t>N</m:t>
+                </m:r>
+              </m:e>
+              <m:sub>
+                <m:r>
+                  <w:rPr>
+                    <w:rFonts w:ascii="Cambria Math" w:hAnsi="Cambria Math"/>
+                  </w:rPr>
+                  <m:t>0</m:t>
+                </m:r>
+              </m:sub>
+            </m:sSub>
+          </m:den>
+        </m:f>
+        <m:r>
+          <w:rPr>
+            <w:rFonts w:ascii="Cambria Math" w:hAnsi="Cambria Math"/>
+          </w:rPr>
+          <m:t>=20dB</m:t>
+        </m:r>
+      </m:oMath>
+      <w:r>
+        <w:t xml:space="preserve"> SER:0</w:t>
+      </w:r>
+      <w:r>
+        <w:t>(due to the lack of bits)</w:t>
+      </w:r>
+    </w:p>
+    <w:p/>
+    <w:p>
+      <w:r>
+        <w:rPr>
+          <w:rFonts w:hint="eastAsia"/>
+        </w:rPr>
+        <w:t>Q</w:t>
+      </w:r>
+      <w:r>
+        <w:t>3</w:t>
+      </w:r>
+    </w:p>
+    <w:p>
+      <w:r>
+        <w:rPr>
+          <w:rFonts w:hint="eastAsia"/>
+        </w:rPr>
+        <w:t>(</w:t>
+      </w:r>
+      <w:r>
+        <w:t>a)</w:t>
+      </w:r>
+    </w:p>
+    <w:p>
+      <w:r>
+        <w:rPr>
+          <w:rFonts w:hint="eastAsia"/>
+          <w:noProof/>
+        </w:rPr>
+        <w:drawing>
+          <wp:inline distT="0" distB="0" distL="0" distR="0" wp14:anchorId="50BBD827" wp14:editId="4DDF032F">
+            <wp:extent cx="5274310" cy="3955415"/>
+            <wp:effectExtent l="0" t="0" r="2540" b="6985"/>
+            <wp:docPr id="8" name="圖片 8"/>
+            <wp:cNvGraphicFramePr>
+              <a:graphicFrameLocks xmlns:a="http://schemas.openxmlformats.org/drawingml/2006/main" noChangeAspect="1"/>
+            </wp:cNvGraphicFramePr>
+            <a:graphic xmlns:a="http://schemas.openxmlformats.org/drawingml/2006/main">
+              <a:graphicData uri="http://schemas.openxmlformats.org/drawingml/2006/picture">
+                <pic:pic xmlns:pic="http://schemas.openxmlformats.org/drawingml/2006/picture">
+                  <pic:nvPicPr>
+                    <pic:cNvPr id="8" name="3-2PAM.png"/>
+                    <pic:cNvPicPr/>
+                  </pic:nvPicPr>
+                  <pic:blipFill>
+                    <a:blip r:embed="rId15">
+                      <a:extLst>
+                        <a:ext uri="{28A0092B-C50C-407E-A947-70E740481C1C}">
+                          <a14:useLocalDpi xmlns:a14="http://schemas.microsoft.com/office/drawing/2010/main" val="0"/>
+                        </a:ext>
+                      </a:extLst>
+                    </a:blip>
+                    <a:stretch>
+                      <a:fillRect/>
+                    </a:stretch>
+                  </pic:blipFill>
+                  <pic:spPr>
+                    <a:xfrm>
+                      <a:off x="0" y="0"/>
+                      <a:ext cx="5274310" cy="3955415"/>
+                    </a:xfrm>
+                    <a:prstGeom prst="rect">
+                      <a:avLst/>
+                    </a:prstGeom>
+                  </pic:spPr>
+                </pic:pic>
+              </a:graphicData>
+            </a:graphic>
+          </wp:inline>
+        </w:drawing>
+      </w:r>
+      <w:r>
+        <w:rPr>
+          <w:rFonts w:hint="eastAsia"/>
+          <w:noProof/>
+        </w:rPr>
+        <w:lastRenderedPageBreak/>
+        <w:drawing>
+          <wp:inline distT="0" distB="0" distL="0" distR="0" wp14:anchorId="6327CA84" wp14:editId="6ADCF9D3">
+            <wp:extent cx="5274310" cy="3955415"/>
+            <wp:effectExtent l="0" t="0" r="2540" b="6985"/>
+            <wp:docPr id="9" name="圖片 9"/>
+            <wp:cNvGraphicFramePr>
+              <a:graphicFrameLocks xmlns:a="http://schemas.openxmlformats.org/drawingml/2006/main" noChangeAspect="1"/>
+            </wp:cNvGraphicFramePr>
+            <a:graphic xmlns:a="http://schemas.openxmlformats.org/drawingml/2006/main">
+              <a:graphicData uri="http://schemas.openxmlformats.org/drawingml/2006/picture">
+                <pic:pic xmlns:pic="http://schemas.openxmlformats.org/drawingml/2006/picture">
+                  <pic:nvPicPr>
+                    <pic:cNvPr id="9" name="3-4PAM.png"/>
+                    <pic:cNvPicPr/>
+                  </pic:nvPicPr>
+                  <pic:blipFill>
+                    <a:blip r:embed="rId16">
+                      <a:extLst>
+                        <a:ext uri="{28A0092B-C50C-407E-A947-70E740481C1C}">
+                          <a14:useLocalDpi xmlns:a14="http://schemas.microsoft.com/office/drawing/2010/main" val="0"/>
+                        </a:ext>
+                      </a:extLst>
+                    </a:blip>
+                    <a:stretch>
+                      <a:fillRect/>
+                    </a:stretch>
+                  </pic:blipFill>
+                  <pic:spPr>
+                    <a:xfrm>
+                      <a:off x="0" y="0"/>
+                      <a:ext cx="5274310" cy="3955415"/>
+                    </a:xfrm>
+                    <a:prstGeom prst="rect">
+                      <a:avLst/>
+                    </a:prstGeom>
+                  </pic:spPr>
+                </pic:pic>
+              </a:graphicData>
+            </a:graphic>
+          </wp:inline>
+        </w:drawing>
+      </w:r>
+      <w:r>
+        <w:rPr>
+          <w:rFonts w:hint="eastAsia"/>
+          <w:noProof/>
+        </w:rPr>
+        <w:drawing>
+          <wp:inline distT="0" distB="0" distL="0" distR="0" wp14:anchorId="64830B6D" wp14:editId="6AC71A57">
+            <wp:extent cx="5274310" cy="3955415"/>
+            <wp:effectExtent l="0" t="0" r="2540" b="6985"/>
+            <wp:docPr id="10" name="圖片 10"/>
+            <wp:cNvGraphicFramePr>
+              <a:graphicFrameLocks xmlns:a="http://schemas.openxmlformats.org/drawingml/2006/main" noChangeAspect="1"/>
+            </wp:cNvGraphicFramePr>
+            <a:graphic xmlns:a="http://schemas.openxmlformats.org/drawingml/2006/main">
+              <a:graphicData uri="http://schemas.openxmlformats.org/drawingml/2006/picture">
+                <pic:pic xmlns:pic="http://schemas.openxmlformats.org/drawingml/2006/picture">
+                  <pic:nvPicPr>
+                    <pic:cNvPr id="10" name="3-8PAM.png"/>
+                    <pic:cNvPicPr/>
+                  </pic:nvPicPr>
+                  <pic:blipFill>
+                    <a:blip r:embed="rId17">
+                      <a:extLst>
+                        <a:ext uri="{28A0092B-C50C-407E-A947-70E740481C1C}">
+                          <a14:useLocalDpi xmlns:a14="http://schemas.microsoft.com/office/drawing/2010/main" val="0"/>
+                        </a:ext>
+                      </a:extLst>
+                    </a:blip>
+                    <a:stretch>
+                      <a:fillRect/>
+                    </a:stretch>
+                  </pic:blipFill>
+                  <pic:spPr>
+                    <a:xfrm>
+                      <a:off x="0" y="0"/>
+                      <a:ext cx="5274310" cy="3955415"/>
+                    </a:xfrm>
+                    <a:prstGeom prst="rect">
+                      <a:avLst/>
+                    </a:prstGeom>
+                  </pic:spPr>
+                </pic:pic>
+              </a:graphicData>
+            </a:graphic>
+          </wp:inline>
+        </w:drawing>
+      </w:r>
+      <w:r>
+        <w:rPr>
+          <w:rFonts w:hint="eastAsia"/>
+          <w:noProof/>
+        </w:rPr>
+        <w:lastRenderedPageBreak/>
+        <w:drawing>
+          <wp:inline distT="0" distB="0" distL="0" distR="0" wp14:anchorId="2A053F8E" wp14:editId="088E47C7">
+            <wp:extent cx="5274310" cy="3955415"/>
+            <wp:effectExtent l="0" t="0" r="2540" b="6985"/>
+            <wp:docPr id="11" name="圖片 11"/>
+            <wp:cNvGraphicFramePr>
+              <a:graphicFrameLocks xmlns:a="http://schemas.openxmlformats.org/drawingml/2006/main" noChangeAspect="1"/>
+            </wp:cNvGraphicFramePr>
+            <a:graphic xmlns:a="http://schemas.openxmlformats.org/drawingml/2006/main">
+              <a:graphicData uri="http://schemas.openxmlformats.org/drawingml/2006/picture">
+                <pic:pic xmlns:pic="http://schemas.openxmlformats.org/drawingml/2006/picture">
+                  <pic:nvPicPr>
+                    <pic:cNvPr id="11" name="3-16PAM.png"/>
+                    <pic:cNvPicPr/>
+                  </pic:nvPicPr>
+                  <pic:blipFill>
+                    <a:blip r:embed="rId18">
+                      <a:extLst>
+                        <a:ext uri="{28A0092B-C50C-407E-A947-70E740481C1C}">
+                          <a14:useLocalDpi xmlns:a14="http://schemas.microsoft.com/office/drawing/2010/main" val="0"/>
+                        </a:ext>
+                      </a:extLst>
+                    </a:blip>
+                    <a:stretch>
+                      <a:fillRect/>
+                    </a:stretch>
+                  </pic:blipFill>
+                  <pic:spPr>
+                    <a:xfrm>
+                      <a:off x="0" y="0"/>
+                      <a:ext cx="5274310" cy="3955415"/>
+                    </a:xfrm>
+                    <a:prstGeom prst="rect">
+                      <a:avLst/>
+                    </a:prstGeom>
+                  </pic:spPr>
+                </pic:pic>
+              </a:graphicData>
+            </a:graphic>
+          </wp:inline>
+        </w:drawing>
+      </w:r>
+    </w:p>
+    <w:p/>
+    <w:p>
+      <w:r>
+        <w:rPr>
+          <w:rFonts w:hint="eastAsia"/>
+        </w:rPr>
+        <w:t>(</w:t>
+      </w:r>
+      <w:r>
+        <w:t>b)</w:t>
+      </w:r>
+    </w:p>
+    <w:p>
+      <w:r>
+        <w:rPr>
+          <w:rFonts w:hint="eastAsia"/>
+          <w:noProof/>
+        </w:rPr>
+        <w:drawing>
+          <wp:inline distT="0" distB="0" distL="0" distR="0" wp14:anchorId="5C9DA302" wp14:editId="4CADF653">
+            <wp:extent cx="5274310" cy="3955415"/>
+            <wp:effectExtent l="0" t="0" r="2540" b="6985"/>
+            <wp:docPr id="12" name="圖片 12"/>
+            <wp:cNvGraphicFramePr>
+              <a:graphicFrameLocks xmlns:a="http://schemas.openxmlformats.org/drawingml/2006/main" noChangeAspect="1"/>
+            </wp:cNvGraphicFramePr>
+            <a:graphic xmlns:a="http://schemas.openxmlformats.org/drawingml/2006/main">
+              <a:graphicData uri="http://schemas.openxmlformats.org/drawingml/2006/picture">
+                <pic:pic xmlns:pic="http://schemas.openxmlformats.org/drawingml/2006/picture">
+                  <pic:nvPicPr>
+                    <pic:cNvPr id="12" name="3-2PSK.png"/>
+                    <pic:cNvPicPr/>
+                  </pic:nvPicPr>
+                  <pic:blipFill>
+                    <a:blip r:embed="rId19">
+                      <a:extLst>
+                        <a:ext uri="{28A0092B-C50C-407E-A947-70E740481C1C}">
+                          <a14:useLocalDpi xmlns:a14="http://schemas.microsoft.com/office/drawing/2010/main" val="0"/>
+                        </a:ext>
+                      </a:extLst>
+                    </a:blip>
+                    <a:stretch>
+                      <a:fillRect/>
+                    </a:stretch>
+                  </pic:blipFill>
+                  <pic:spPr>
+                    <a:xfrm>
+                      <a:off x="0" y="0"/>
+                      <a:ext cx="5274310" cy="3955415"/>
+                    </a:xfrm>
+                    <a:prstGeom prst="rect">
+                      <a:avLst/>
+                    </a:prstGeom>
+                  </pic:spPr>
+                </pic:pic>
+              </a:graphicData>
+            </a:graphic>
+          </wp:inline>
+        </w:drawing>
+      </w:r>
+      <w:r>
+        <w:rPr>
+          <w:rFonts w:hint="eastAsia"/>
+          <w:noProof/>
+        </w:rPr>
+        <w:lastRenderedPageBreak/>
+        <w:drawing>
+          <wp:inline distT="0" distB="0" distL="0" distR="0" wp14:anchorId="52C257B4" wp14:editId="6127900C">
+            <wp:extent cx="5274310" cy="3955415"/>
+            <wp:effectExtent l="0" t="0" r="2540" b="6985"/>
+            <wp:docPr id="13" name="圖片 13"/>
+            <wp:cNvGraphicFramePr>
+              <a:graphicFrameLocks xmlns:a="http://schemas.openxmlformats.org/drawingml/2006/main" noChangeAspect="1"/>
+            </wp:cNvGraphicFramePr>
+            <a:graphic xmlns:a="http://schemas.openxmlformats.org/drawingml/2006/main">
+              <a:graphicData uri="http://schemas.openxmlformats.org/drawingml/2006/picture">
+                <pic:pic xmlns:pic="http://schemas.openxmlformats.org/drawingml/2006/picture">
+                  <pic:nvPicPr>
+                    <pic:cNvPr id="13" name="3-4PSK.png"/>
+                    <pic:cNvPicPr/>
+                  </pic:nvPicPr>
+                  <pic:blipFill>
+                    <a:blip r:embed="rId20">
+                      <a:extLst>
+                        <a:ext uri="{28A0092B-C50C-407E-A947-70E740481C1C}">
+                          <a14:useLocalDpi xmlns:a14="http://schemas.microsoft.com/office/drawing/2010/main" val="0"/>
+                        </a:ext>
+                      </a:extLst>
+                    </a:blip>
+                    <a:stretch>
+                      <a:fillRect/>
+                    </a:stretch>
+                  </pic:blipFill>
+                  <pic:spPr>
+                    <a:xfrm>
+                      <a:off x="0" y="0"/>
+                      <a:ext cx="5274310" cy="3955415"/>
+                    </a:xfrm>
+                    <a:prstGeom prst="rect">
+                      <a:avLst/>
+                    </a:prstGeom>
+                  </pic:spPr>
+                </pic:pic>
+              </a:graphicData>
+            </a:graphic>
+          </wp:inline>
+        </w:drawing>
+      </w:r>
+      <w:r>
+        <w:rPr>
+          <w:rFonts w:hint="eastAsia"/>
+          <w:noProof/>
+        </w:rPr>
+        <w:drawing>
+          <wp:inline distT="0" distB="0" distL="0" distR="0" wp14:anchorId="5BA5B615" wp14:editId="0CAC6EB3">
+            <wp:extent cx="5274310" cy="3955415"/>
+            <wp:effectExtent l="0" t="0" r="2540" b="6985"/>
+            <wp:docPr id="14" name="圖片 14"/>
+            <wp:cNvGraphicFramePr>
+              <a:graphicFrameLocks xmlns:a="http://schemas.openxmlformats.org/drawingml/2006/main" noChangeAspect="1"/>
+            </wp:cNvGraphicFramePr>
+            <a:graphic xmlns:a="http://schemas.openxmlformats.org/drawingml/2006/main">
+              <a:graphicData uri="http://schemas.openxmlformats.org/drawingml/2006/picture">
+                <pic:pic xmlns:pic="http://schemas.openxmlformats.org/drawingml/2006/picture">
+                  <pic:nvPicPr>
+                    <pic:cNvPr id="14" name="3-8PSK.png"/>
+                    <pic:cNvPicPr/>
+                  </pic:nvPicPr>
+                  <pic:blipFill>
+                    <a:blip r:embed="rId21">
+                      <a:extLst>
+                        <a:ext uri="{28A0092B-C50C-407E-A947-70E740481C1C}">
+                          <a14:useLocalDpi xmlns:a14="http://schemas.microsoft.com/office/drawing/2010/main" val="0"/>
+                        </a:ext>
+                      </a:extLst>
+                    </a:blip>
+                    <a:stretch>
+                      <a:fillRect/>
+                    </a:stretch>
+                  </pic:blipFill>
+                  <pic:spPr>
+                    <a:xfrm>
+                      <a:off x="0" y="0"/>
+                      <a:ext cx="5274310" cy="3955415"/>
+                    </a:xfrm>
+                    <a:prstGeom prst="rect">
+                      <a:avLst/>
+                    </a:prstGeom>
+                  </pic:spPr>
+                </pic:pic>
+              </a:graphicData>
+            </a:graphic>
+          </wp:inline>
+        </w:drawing>
+      </w:r>
+      <w:r>
+        <w:rPr>
+          <w:rFonts w:hint="eastAsia"/>
+          <w:noProof/>
+        </w:rPr>
+        <w:lastRenderedPageBreak/>
+        <w:drawing>
+          <wp:inline distT="0" distB="0" distL="0" distR="0" wp14:anchorId="38BFE083" wp14:editId="2806BD66">
+            <wp:extent cx="5274310" cy="3955415"/>
+            <wp:effectExtent l="0" t="0" r="2540" b="6985"/>
+            <wp:docPr id="15" name="圖片 15"/>
+            <wp:cNvGraphicFramePr>
+              <a:graphicFrameLocks xmlns:a="http://schemas.openxmlformats.org/drawingml/2006/main" noChangeAspect="1"/>
+            </wp:cNvGraphicFramePr>
+            <a:graphic xmlns:a="http://schemas.openxmlformats.org/drawingml/2006/main">
+              <a:graphicData uri="http://schemas.openxmlformats.org/drawingml/2006/picture">
+                <pic:pic xmlns:pic="http://schemas.openxmlformats.org/drawingml/2006/picture">
+                  <pic:nvPicPr>
+                    <pic:cNvPr id="15" name="3-16PSK.png"/>
+                    <pic:cNvPicPr/>
+                  </pic:nvPicPr>
+                  <pic:blipFill>
+                    <a:blip r:embed="rId22">
+                      <a:extLst>
+                        <a:ext uri="{28A0092B-C50C-407E-A947-70E740481C1C}">
+                          <a14:useLocalDpi xmlns:a14="http://schemas.microsoft.com/office/drawing/2010/main" val="0"/>
+                        </a:ext>
+                      </a:extLst>
+                    </a:blip>
+                    <a:stretch>
+                      <a:fillRect/>
+                    </a:stretch>
+                  </pic:blipFill>
+                  <pic:spPr>
+                    <a:xfrm>
+                      <a:off x="0" y="0"/>
+                      <a:ext cx="5274310" cy="3955415"/>
+                    </a:xfrm>
+                    <a:prstGeom prst="rect">
+                      <a:avLst/>
+                    </a:prstGeom>
+                  </pic:spPr>
+                </pic:pic>
+              </a:graphicData>
+            </a:graphic>
+          </wp:inline>
+        </w:drawing>
+      </w:r>
+    </w:p>
+    <w:p/>
+    <w:p>
+      <w:r>
+        <w:rPr>
+          <w:rFonts w:hint="eastAsia"/>
+        </w:rPr>
+        <w:t>(</w:t>
+      </w:r>
+      <w:r>
+        <w:t>c)</w:t>
+      </w:r>
+    </w:p>
+    <w:p>
+      <w:r>
+        <w:rPr>
+          <w:rFonts w:hint="eastAsia"/>
+          <w:noProof/>
+        </w:rPr>
+        <w:drawing>
+          <wp:inline distT="0" distB="0" distL="0" distR="0" wp14:anchorId="73AD0498" wp14:editId="3E5752BC">
+            <wp:extent cx="5274310" cy="3955415"/>
+            <wp:effectExtent l="0" t="0" r="2540" b="6985"/>
+            <wp:docPr id="16" name="圖片 16"/>
+            <wp:cNvGraphicFramePr>
+              <a:graphicFrameLocks xmlns:a="http://schemas.openxmlformats.org/drawingml/2006/main" noChangeAspect="1"/>
+            </wp:cNvGraphicFramePr>
+            <a:graphic xmlns:a="http://schemas.openxmlformats.org/drawingml/2006/main">
+              <a:graphicData uri="http://schemas.openxmlformats.org/drawingml/2006/picture">
+                <pic:pic xmlns:pic="http://schemas.openxmlformats.org/drawingml/2006/picture">
+                  <pic:nvPicPr>
+                    <pic:cNvPr id="16" name="3-4QAM.png"/>
+                    <pic:cNvPicPr/>
+                  </pic:nvPicPr>
+                  <pic:blipFill>
+                    <a:blip r:embed="rId23">
+                      <a:extLst>
+                        <a:ext uri="{28A0092B-C50C-407E-A947-70E740481C1C}">
+                          <a14:useLocalDpi xmlns:a14="http://schemas.microsoft.com/office/drawing/2010/main" val="0"/>
+                        </a:ext>
+                      </a:extLst>
+                    </a:blip>
+                    <a:stretch>
+                      <a:fillRect/>
+                    </a:stretch>
+                  </pic:blipFill>
+                  <pic:spPr>
+                    <a:xfrm>
+                      <a:off x="0" y="0"/>
+                      <a:ext cx="5274310" cy="3955415"/>
+                    </a:xfrm>
+                    <a:prstGeom prst="rect">
+                      <a:avLst/>
+                    </a:prstGeom>
+                  </pic:spPr>
+                </pic:pic>
+              </a:graphicData>
+            </a:graphic>
+          </wp:inline>
+        </w:drawing>
+      </w:r>
+      <w:r>
+        <w:rPr>
+          <w:rFonts w:hint="eastAsia"/>
+          <w:noProof/>
+        </w:rPr>
+        <w:lastRenderedPageBreak/>
+        <w:drawing>
+          <wp:inline distT="0" distB="0" distL="0" distR="0" wp14:anchorId="0D2EFCD1" wp14:editId="29720F51">
+            <wp:extent cx="5274310" cy="3955415"/>
+            <wp:effectExtent l="0" t="0" r="2540" b="6985"/>
+            <wp:docPr id="17" name="圖片 17"/>
+            <wp:cNvGraphicFramePr>
+              <a:graphicFrameLocks xmlns:a="http://schemas.openxmlformats.org/drawingml/2006/main" noChangeAspect="1"/>
+            </wp:cNvGraphicFramePr>
+            <a:graphic xmlns:a="http://schemas.openxmlformats.org/drawingml/2006/main">
+              <a:graphicData uri="http://schemas.openxmlformats.org/drawingml/2006/picture">
+                <pic:pic xmlns:pic="http://schemas.openxmlformats.org/drawingml/2006/picture">
+                  <pic:nvPicPr>
+                    <pic:cNvPr id="17" name="3-16QAM.png"/>
+                    <pic:cNvPicPr/>
+                  </pic:nvPicPr>
+                  <pic:blipFill>
+                    <a:blip r:embed="rId24">
+                      <a:extLst>
+                        <a:ext uri="{28A0092B-C50C-407E-A947-70E740481C1C}">
+                          <a14:useLocalDpi xmlns:a14="http://schemas.microsoft.com/office/drawing/2010/main" val="0"/>
+                        </a:ext>
+                      </a:extLst>
+                    </a:blip>
+                    <a:stretch>
+                      <a:fillRect/>
+                    </a:stretch>
+                  </pic:blipFill>
+                  <pic:spPr>
+                    <a:xfrm>
+                      <a:off x="0" y="0"/>
+                      <a:ext cx="5274310" cy="3955415"/>
+                    </a:xfrm>
+                    <a:prstGeom prst="rect">
+                      <a:avLst/>
+                    </a:prstGeom>
+                  </pic:spPr>
+                </pic:pic>
+              </a:graphicData>
+            </a:graphic>
+          </wp:inline>
+        </w:drawing>
+      </w:r>
+      <w:r>
+        <w:rPr>
+          <w:rFonts w:hint="eastAsia"/>
+          <w:noProof/>
+        </w:rPr>
+        <w:drawing>
+          <wp:inline distT="0" distB="0" distL="0" distR="0" wp14:anchorId="6C6F1A20" wp14:editId="183FFF0D">
+            <wp:extent cx="5274310" cy="3955415"/>
+            <wp:effectExtent l="0" t="0" r="2540" b="6985"/>
+            <wp:docPr id="18" name="圖片 18"/>
+            <wp:cNvGraphicFramePr>
+              <a:graphicFrameLocks xmlns:a="http://schemas.openxmlformats.org/drawingml/2006/main" noChangeAspect="1"/>
+            </wp:cNvGraphicFramePr>
+            <a:graphic xmlns:a="http://schemas.openxmlformats.org/drawingml/2006/main">
+              <a:graphicData uri="http://schemas.openxmlformats.org/drawingml/2006/picture">
+                <pic:pic xmlns:pic="http://schemas.openxmlformats.org/drawingml/2006/picture">
+                  <pic:nvPicPr>
+                    <pic:cNvPr id="18" name="3-64QAM.png"/>
+                    <pic:cNvPicPr/>
+                  </pic:nvPicPr>
+                  <pic:blipFill>
+                    <a:blip r:embed="rId25">
+                      <a:extLst>
+                        <a:ext uri="{28A0092B-C50C-407E-A947-70E740481C1C}">
+                          <a14:useLocalDpi xmlns:a14="http://schemas.microsoft.com/office/drawing/2010/main" val="0"/>
+                        </a:ext>
+                      </a:extLst>
+                    </a:blip>
+                    <a:stretch>
+                      <a:fillRect/>
+                    </a:stretch>
+                  </pic:blipFill>
+                  <pic:spPr>
+                    <a:xfrm>
+                      <a:off x="0" y="0"/>
+                      <a:ext cx="5274310" cy="3955415"/>
+                    </a:xfrm>
+                    <a:prstGeom prst="rect">
+                      <a:avLst/>
+                    </a:prstGeom>
+                  </pic:spPr>
+                </pic:pic>
+              </a:graphicData>
+            </a:graphic>
+          </wp:inline>
+        </w:drawing>
+      </w:r>
+    </w:p>
+    <w:p/>
+    <w:p>
+      <w:r>
+        <w:rPr>
+          <w:rFonts w:hint="eastAsia"/>
+        </w:rPr>
+        <w:t>(</w:t>
+      </w:r>
+      <w:r>
+        <w:t>d)</w:t>
+      </w:r>
+    </w:p>
+    <w:p>
+      <w:r>
+        <w:rPr>
+          <w:rFonts w:hint="eastAsia"/>
+        </w:rPr>
+        <w:lastRenderedPageBreak/>
+        <w:t>1</w:t>
+      </w:r>
+      <w:r>
+        <w:t>.</w:t>
+      </w:r>
+      <w:r>
+        <w:t>Almost</w:t>
+      </w:r>
+      <w:r>
+        <w:t xml:space="preserve"> Every simulation result has lower error probability than the theoretical upper bound, which supports the correction of the code.</w:t>
+      </w:r>
+    </w:p>
+    <w:p/>
+    <w:p>
+      <w:r>
+        <w:rPr>
+          <w:rFonts w:hint="eastAsia"/>
+        </w:rPr>
+        <w:t>2</w:t>
+      </w:r>
+      <w:r>
+        <w:t xml:space="preserve">. larger dB, smaller M will lead to smaller SER. Specifically, </w:t>
+      </w:r>
+      <w:r>
+        <w:t>for 10dB, M=2, name= “PSK” or “PAM”, and for 10dB, M=4, name</w:t>
+      </w:r>
+      <w:proofErr w:type="gramStart"/>
+      <w:r>
+        <w:t>=”QAM</w:t>
+      </w:r>
+      <w:proofErr w:type="gramEnd"/>
+      <w:r>
+        <w:t xml:space="preserve">”, the SER is approximately </w:t>
+      </w:r>
+      <m:oMath>
+        <m:sSup>
+          <m:sSupPr>
+            <m:ctrlPr>
+              <w:rPr>
+                <w:rFonts w:ascii="Cambria Math" w:hAnsi="Cambria Math"/>
+                <w:lang w:val="fr-FR"/>
+              </w:rPr>
+            </m:ctrlPr>
+          </m:sSupPr>
+          <m:e>
+            <m:r>
+              <w:rPr>
+                <w:rFonts w:ascii="Cambria Math" w:hAnsi="Cambria Math"/>
+              </w:rPr>
+              <m:t>10</m:t>
+            </m:r>
+          </m:e>
+          <m:sup>
+            <m:r>
+              <w:rPr>
+                <w:rFonts w:ascii="Cambria Math" w:hAnsi="Cambria Math"/>
+              </w:rPr>
+              <m:t>-5</m:t>
+            </m:r>
+          </m:sup>
+        </m:sSup>
+      </m:oMath>
+    </w:p>
+    <w:p/>
+    <w:p>
+      <w:r>
+        <w:rPr>
+          <w:rFonts w:hint="eastAsia"/>
+        </w:rPr>
+        <w:t>3</w:t>
+      </w:r>
+      <w:r>
+        <w:t xml:space="preserve">. Larger M will lead to fewer running time. The reason is that for the same length of input sequence, larger M make the length of symbol sequence smaller. </w:t>
+      </w:r>
+    </w:p>
+    <w:p/>
+    <w:p>
+      <w:r>
+        <w:t>4. the simulation result of 4-PSK and 8-PSK is closest to the theoretical upper bound. For 4-PSK 9dB and 10dB, the simulation result is even higher than the theoretical upper bound due to the small SER and the lack of the error bit, which leads to the statistical error.</w:t>
+      </w:r>
+    </w:p>
+    <w:p/>
+    <w:p>
+      <w:r>
+        <w:t>Q4</w:t>
+      </w:r>
+    </w:p>
+    <w:p>
+      <w:r>
+        <w:rPr>
+          <w:rFonts w:hint="eastAsia"/>
+        </w:rPr>
+        <w:t>(</w:t>
+      </w:r>
+      <w:r>
+        <w:t>a)(b)</w:t>
+      </w:r>
+    </w:p>
+    <w:p>
+      <w:r>
+        <w:rPr>
+          <w:rFonts w:hint="eastAsia"/>
+          <w:noProof/>
+        </w:rPr>
+        <w:drawing>
+          <wp:inline distT="0" distB="0" distL="0" distR="0" wp14:anchorId="40E6F09E" wp14:editId="3BB1A161">
+            <wp:extent cx="5274310" cy="3955415"/>
+            <wp:effectExtent l="0" t="0" r="2540" b="6985"/>
+            <wp:docPr id="19" name="圖片 19"/>
+            <wp:cNvGraphicFramePr>
+              <a:graphicFrameLocks xmlns:a="http://schemas.openxmlformats.org/drawingml/2006/main" noChangeAspect="1"/>
+            </wp:cNvGraphicFramePr>
+            <a:graphic xmlns:a="http://schemas.openxmlformats.org/drawingml/2006/main">
+              <a:graphicData uri="http://schemas.openxmlformats.org/drawingml/2006/picture">
+                <pic:pic xmlns:pic="http://schemas.openxmlformats.org/drawingml/2006/picture">
+                  <pic:nvPicPr>
+                    <pic:cNvPr id="19" name="4.png"/>
+                    <pic:cNvPicPr/>
+                  </pic:nvPicPr>
+                  <pic:blipFill>
+                    <a:blip r:embed="rId26">
+                      <a:extLst>
+                        <a:ext uri="{28A0092B-C50C-407E-A947-70E740481C1C}">
+                          <a14:useLocalDpi xmlns:a14="http://schemas.microsoft.com/office/drawing/2010/main" val="0"/>
+                        </a:ext>
+                      </a:extLst>
+                    </a:blip>
+                    <a:stretch>
+                      <a:fillRect/>
+                    </a:stretch>
+                  </pic:blipFill>
+                  <pic:spPr>
+                    <a:xfrm>
+                      <a:off x="0" y="0"/>
+                      <a:ext cx="5274310" cy="3955415"/>
+                    </a:xfrm>
+                    <a:prstGeom prst="rect">
+                      <a:avLst/>
+                    </a:prstGeom>
+                  </pic:spPr>
+                </pic:pic>
+              </a:graphicData>
+            </a:graphic>
+          </wp:inline>
+        </w:drawing>
+      </w:r>
+    </w:p>
+    <w:p>
+      <w:r>
+        <w:t xml:space="preserve">This figure shows that the performance of soft coding is better than hard coding. BER of soft coding is approximately 1% to 10% of BER of hard coding. </w:t>
+      </w:r>
+    </w:p>
+    <w:p/>
+    <w:p>
+      <w:r>
+        <w:rPr>
+          <w:rFonts w:hint="eastAsia"/>
+          <w:sz w:val="40"/>
+        </w:rPr>
+        <w:t>A</w:t>
+      </w:r>
+      <w:r>
+        <w:rPr>
+          <w:sz w:val="40"/>
+        </w:rPr>
+        <w:t>ppendix</w:t>
+      </w:r>
+    </w:p>
+    <w:p>
+      <w:r>
+        <w:lastRenderedPageBreak/>
+        <w:t>Code</w:t>
+      </w:r>
+    </w:p>
+    <w:p>
+      <w:hyperlink r:id="rId27" w:history="1">
+        <w:r>
+          <w:rPr>
+            <w:rStyle w:val="a8"/>
           </w:rPr>
           <w:t>https://github.com/yuanchiachang/CommLab/blob/main/Lab6/src</w:t>
         </w:r>
       </w:hyperlink>
     </w:p>
     <w:p>
-      <w:pPr>
-        <w:rPr>
-          <w:lang w:val="fr-FR"/>
-        </w:rPr>
-      </w:pPr>
-      <w:r>
-        <w:rPr>
-          <w:lang w:val="fr-FR"/>
-        </w:rPr>
-        <w:t>https://openhome.cc/Gossip/AlgorithmGossip/GrayCode.htm#Java</w:t>
-      </w:r>
-      <w:bookmarkStart w:id="0" w:name="_GoBack"/>
-      <w:bookmarkEnd w:id="0"/>
-    </w:p>
+      <w:r>
+        <w:rPr>
+          <w:rFonts w:hint="eastAsia"/>
+        </w:rPr>
+        <w:t>R</w:t>
+      </w:r>
+      <w:r>
+        <w:t>eference</w:t>
+      </w:r>
+    </w:p>
+    <w:p>
+      <w:hyperlink r:id="rId28" w:anchor="Java" w:history="1">
+        <w:r>
+          <w:rPr>
+            <w:rStyle w:val="a8"/>
+          </w:rPr>
+          <w:t>https://openhome.cc/Gossip/AlgorithmGossip/GrayCode.htm#Java</w:t>
+        </w:r>
+      </w:hyperlink>
+    </w:p>
+    <w:p/>
     <w:sectPr>
       <w:pgSz w:w="11906" w:h="16838"/>
       <w:pgMar w:top="1440" w:right="1800" w:bottom="1440" w:left="1800" w:header="851" w:footer="992" w:gutter="0"/>

</xml_diff>